<commit_message>
Few issues resolved and removed some sections
</commit_message>
<xml_diff>
--- a/SAD_DRAFT.docx.docx
+++ b/SAD_DRAFT.docx.docx
@@ -7,6 +7,12 @@
       <w:pPr>
         <w:contextualSpacing w:val="0"/>
       </w:pPr>
+      <w:r>
+        <w:rPr>
+          <w:rtl w:val="0"/>
+        </w:rPr>
+        <w:tab/>
+      </w:r>
       <w:r>
         <w:rPr>
           <w:rtl w:val="0"/>
@@ -2433,115 +2439,6 @@
         <w:spacing w:after="100" w:before="0" w:line="276" w:lineRule="auto"/>
         <w:contextualSpacing w:val="0"/>
       </w:pPr>
-      <w:hyperlink w:anchor="_4i7ojhp">
-        <w:r>
-          <w:rPr>
-            <w:rFonts w:ascii="Calibri" w:cs="Calibri" w:eastAsia="Calibri" w:hAnsi="Calibri"/>
-            <w:b w:val="0"/>
-            <w:color w:val="0000ff"/>
-            <w:sz w:val="22"/>
-            <w:szCs w:val="22"/>
-            <w:u w:val="single"/>
-            <w:rtl w:val="0"/>
-          </w:rPr>
-          <w:t xml:space="preserve">7.</w:t>
-        </w:r>
-      </w:hyperlink>
-      <w:hyperlink w:anchor="_4i7ojhp">
-        <w:r>
-          <w:rPr>
-            <w:rFonts w:ascii="Calibri" w:cs="Calibri" w:eastAsia="Calibri" w:hAnsi="Calibri"/>
-            <w:b w:val="0"/>
-            <w:sz w:val="22"/>
-            <w:szCs w:val="22"/>
-            <w:rtl w:val="0"/>
-          </w:rPr>
-          <w:tab/>
-        </w:r>
-      </w:hyperlink>
-      <w:hyperlink w:anchor="_4i7ojhp">
-        <w:r>
-          <w:rPr>
-            <w:rFonts w:ascii="Calibri" w:cs="Calibri" w:eastAsia="Calibri" w:hAnsi="Calibri"/>
-            <w:b w:val="0"/>
-            <w:color w:val="0000ff"/>
-            <w:sz w:val="22"/>
-            <w:szCs w:val="22"/>
-            <w:u w:val="single"/>
-            <w:rtl w:val="0"/>
-          </w:rPr>
-          <w:t xml:space="preserve">Size and performance</w:t>
-        </w:r>
-      </w:hyperlink>
-      <w:hyperlink w:anchor="_4i7ojhp">
-        <w:r>
-          <w:rPr>
-            <w:rFonts w:ascii="Calibri" w:cs="Calibri" w:eastAsia="Calibri" w:hAnsi="Calibri"/>
-            <w:b w:val="0"/>
-            <w:sz w:val="22"/>
-            <w:szCs w:val="22"/>
-            <w:rtl w:val="0"/>
-          </w:rPr>
-          <w:tab/>
-        </w:r>
-      </w:hyperlink>
-      <w:hyperlink w:anchor="_Toc437439110">
-        <w:r>
-          <w:rPr>
-            <w:rtl w:val="0"/>
-          </w:rPr>
-        </w:r>
-      </w:hyperlink>
-    </w:p>
-    <w:p>
-      <w:pPr>
-        <w:tabs>
-          <w:tab w:val="left" w:pos="660"/>
-          <w:tab w:val="right" w:pos="9350"/>
-        </w:tabs>
-        <w:spacing w:after="100" w:before="0" w:line="276" w:lineRule="auto"/>
-        <w:contextualSpacing w:val="0"/>
-      </w:pPr>
-      <w:hyperlink w:anchor="_2xcytpi">
-        <w:r>
-          <w:rPr>
-            <w:rFonts w:ascii="Calibri" w:cs="Calibri" w:eastAsia="Calibri" w:hAnsi="Calibri"/>
-            <w:b w:val="0"/>
-            <w:color w:val="0000ff"/>
-            <w:sz w:val="22"/>
-            <w:szCs w:val="22"/>
-            <w:u w:val="single"/>
-            <w:rtl w:val="0"/>
-          </w:rPr>
-          <w:t xml:space="preserve">8.</w:t>
-        </w:r>
-      </w:hyperlink>
-      <w:hyperlink w:anchor="_2xcytpi">
-        <w:r>
-          <w:rPr>
-            <w:rFonts w:ascii="Calibri" w:cs="Calibri" w:eastAsia="Calibri" w:hAnsi="Calibri"/>
-            <w:b w:val="0"/>
-            <w:sz w:val="22"/>
-            <w:szCs w:val="22"/>
-            <w:rtl w:val="0"/>
-          </w:rPr>
-          <w:tab/>
-        </w:r>
-      </w:hyperlink>
-      <w:hyperlink w:anchor="_2xcytpi">
-        <w:r>
-          <w:rPr>
-            <w:rFonts w:ascii="Calibri" w:cs="Calibri" w:eastAsia="Calibri" w:hAnsi="Calibri"/>
-            <w:b w:val="0"/>
-            <w:color w:val="0000ff"/>
-            <w:sz w:val="22"/>
-            <w:szCs w:val="22"/>
-            <w:u w:val="single"/>
-            <w:rtl w:val="0"/>
-          </w:rPr>
-          <w:t xml:space="preserve">Quality</w:t>
-        </w:r>
-      </w:hyperlink>
       <w:hyperlink w:anchor="_2xcytpi">
         <w:r>
           <w:rPr>
@@ -2775,7 +2672,7 @@
         <w:pStyle w:val="Heading1"/>
         <w:numPr>
           <w:ilvl w:val="0"/>
-          <w:numId w:val="8"/>
+          <w:numId w:val="3"/>
         </w:numPr>
         <w:spacing w:before="0" w:line="360" w:lineRule="auto"/>
         <w:ind w:left="360" w:hanging="360"/>
@@ -3087,7 +2984,7 @@
         <w:pStyle w:val="Heading1"/>
         <w:numPr>
           <w:ilvl w:val="0"/>
-          <w:numId w:val="8"/>
+          <w:numId w:val="3"/>
         </w:numPr>
         <w:spacing w:before="0" w:line="360" w:lineRule="auto"/>
         <w:ind w:left="360" w:hanging="360"/>
@@ -3356,7 +3253,7 @@
       <w:pPr>
         <w:numPr>
           <w:ilvl w:val="0"/>
-          <w:numId w:val="6"/>
+          <w:numId w:val="1"/>
         </w:numPr>
         <w:spacing w:after="0" w:before="0" w:line="360" w:lineRule="auto"/>
         <w:ind w:left="360" w:hanging="360"/>
@@ -3479,7 +3376,7 @@
       <w:pPr>
         <w:numPr>
           <w:ilvl w:val="0"/>
-          <w:numId w:val="6"/>
+          <w:numId w:val="1"/>
         </w:numPr>
         <w:spacing w:after="0" w:before="0" w:line="360" w:lineRule="auto"/>
         <w:ind w:left="360" w:hanging="360"/>
@@ -3503,7 +3400,7 @@
         <w:pStyle w:val="Heading1"/>
         <w:numPr>
           <w:ilvl w:val="0"/>
-          <w:numId w:val="9"/>
+          <w:numId w:val="4"/>
         </w:numPr>
         <w:spacing w:before="0" w:line="360" w:lineRule="auto"/>
         <w:ind w:left="360" w:hanging="360"/>
@@ -4531,7 +4428,7 @@
         <w:pStyle w:val="Heading1"/>
         <w:numPr>
           <w:ilvl w:val="0"/>
-          <w:numId w:val="9"/>
+          <w:numId w:val="4"/>
         </w:numPr>
         <w:spacing w:before="0" w:line="360" w:lineRule="auto"/>
         <w:ind w:left="360" w:hanging="360"/>
@@ -4651,7 +4548,7 @@
         <w:pStyle w:val="Heading1"/>
         <w:numPr>
           <w:ilvl w:val="0"/>
-          <w:numId w:val="9"/>
+          <w:numId w:val="4"/>
         </w:numPr>
         <w:spacing w:before="0" w:line="360" w:lineRule="auto"/>
         <w:ind w:left="360" w:hanging="360"/>
@@ -4948,7 +4845,7 @@
         <w:pStyle w:val="Heading1"/>
         <w:numPr>
           <w:ilvl w:val="0"/>
-          <w:numId w:val="7"/>
+          <w:numId w:val="2"/>
         </w:numPr>
         <w:spacing w:before="0" w:line="360" w:lineRule="auto"/>
         <w:ind w:left="360" w:hanging="360"/>
@@ -5270,570 +5167,6 @@
     </w:p>
     <w:p>
       <w:pPr>
-        <w:pStyle w:val="Heading1"/>
-        <w:numPr>
-          <w:ilvl w:val="0"/>
-          <w:numId w:val="7"/>
-        </w:numPr>
-        <w:spacing w:before="0" w:line="360" w:lineRule="auto"/>
-        <w:ind w:left="360" w:hanging="360"/>
-        <w:rPr>
-          <w:rFonts w:ascii="Calibri" w:cs="Calibri" w:eastAsia="Calibri" w:hAnsi="Calibri"/>
-          <w:b w:val="1"/>
-          <w:color w:val="000000"/>
-          <w:sz w:val="24"/>
-          <w:szCs w:val="24"/>
-        </w:rPr>
-      </w:pPr>
-      <w:bookmarkStart w:colFirst="0" w:colLast="0" w:name="_4i7ojhp" w:id="16"/>
-      <w:bookmarkEnd w:id="16"/>
-      <w:commentRangeStart w:id="7"/>
-      <w:r>
-        <w:rPr>
-          <w:rFonts w:ascii="Calibri" w:cs="Calibri" w:eastAsia="Calibri" w:hAnsi="Calibri"/>
-          <w:color w:val="000000"/>
-          <w:sz w:val="24"/>
-          <w:szCs w:val="24"/>
-          <w:rtl w:val="0"/>
-        </w:rPr>
-        <w:t xml:space="preserve">Size and performance</w:t>
-      </w:r>
-      <w:commentRangeEnd w:id="7"/>
-      <w:r>
-        <w:commentReference w:id="7"/>
-      </w:r>
-      <w:r>
-        <w:rPr>
-          <w:rtl w:val="0"/>
-        </w:rPr>
-      </w:r>
-    </w:p>
-    <w:p>
-      <w:pPr>
-        <w:spacing w:after="0" w:line="360" w:lineRule="auto"/>
-        <w:contextualSpacing w:val="0"/>
-      </w:pPr>
-      <w:r>
-        <w:rPr>
-          <w:sz w:val="24"/>
-          <w:szCs w:val="24"/>
-          <w:rtl w:val="0"/>
-        </w:rPr>
-        <w:t xml:space="preserve">Describe how the architecture supports the key sizing and performance requirements, as described in the </w:t>
-      </w:r>
-      <w:r>
-        <w:rPr>
-          <w:i w:val="1"/>
-          <w:sz w:val="24"/>
-          <w:szCs w:val="24"/>
-          <w:rtl w:val="0"/>
-        </w:rPr>
-        <w:t xml:space="preserve">Supplementary Specification</w:t>
-      </w:r>
-      <w:r>
-        <w:rPr>
-          <w:sz w:val="24"/>
-          <w:szCs w:val="24"/>
-          <w:rtl w:val="0"/>
-        </w:rPr>
-        <w:t xml:space="preserve">. For example:</w:t>
-      </w:r>
-    </w:p>
-    <w:p>
-      <w:pPr>
-        <w:spacing w:after="0" w:line="360" w:lineRule="auto"/>
-        <w:contextualSpacing w:val="0"/>
-      </w:pPr>
-      <w:r>
-        <w:rPr>
-          <w:rtl w:val="0"/>
-        </w:rPr>
-      </w:r>
-    </w:p>
-    <w:p>
-      <w:pPr>
-        <w:spacing w:after="0" w:line="360" w:lineRule="auto"/>
-        <w:contextualSpacing w:val="0"/>
-      </w:pPr>
-      <w:r>
-        <w:rPr>
-          <w:sz w:val="24"/>
-          <w:szCs w:val="24"/>
-          <w:rtl w:val="0"/>
-        </w:rPr>
-        <w:t xml:space="preserve">Volumes:</w:t>
-      </w:r>
-    </w:p>
-    <w:p>
-      <w:pPr>
-        <w:numPr>
-          <w:ilvl w:val="0"/>
-          <w:numId w:val="1"/>
-        </w:numPr>
-        <w:spacing w:after="0" w:before="0" w:line="360" w:lineRule="auto"/>
-        <w:ind w:left="720" w:hanging="360"/>
-        <w:contextualSpacing w:val="1"/>
-        <w:rPr>
-          <w:b w:val="0"/>
-          <w:sz w:val="24"/>
-          <w:szCs w:val="24"/>
-        </w:rPr>
-      </w:pPr>
-      <w:r>
-        <w:rPr>
-          <w:rFonts w:ascii="Calibri" w:cs="Calibri" w:eastAsia="Calibri" w:hAnsi="Calibri"/>
-          <w:b w:val="0"/>
-          <w:sz w:val="24"/>
-          <w:szCs w:val="24"/>
-          <w:rtl w:val="0"/>
-        </w:rPr>
-        <w:t xml:space="preserve">Estimated online orders : 100 a day, with peaks in the evening</w:t>
-      </w:r>
-    </w:p>
-    <w:p>
-      <w:pPr>
-        <w:numPr>
-          <w:ilvl w:val="0"/>
-          <w:numId w:val="1"/>
-        </w:numPr>
-        <w:spacing w:after="0" w:before="0" w:line="360" w:lineRule="auto"/>
-        <w:ind w:left="720" w:hanging="360"/>
-        <w:contextualSpacing w:val="1"/>
-        <w:rPr>
-          <w:b w:val="0"/>
-          <w:sz w:val="24"/>
-          <w:szCs w:val="24"/>
-        </w:rPr>
-      </w:pPr>
-      <w:r>
-        <w:rPr>
-          <w:rFonts w:ascii="Calibri" w:cs="Calibri" w:eastAsia="Calibri" w:hAnsi="Calibri"/>
-          <w:b w:val="0"/>
-          <w:sz w:val="24"/>
-          <w:szCs w:val="24"/>
-          <w:rtl w:val="0"/>
-        </w:rPr>
-        <w:t xml:space="preserve">Registered individual customers : about 100</w:t>
-      </w:r>
-    </w:p>
-    <w:p>
-      <w:pPr>
-        <w:numPr>
-          <w:ilvl w:val="0"/>
-          <w:numId w:val="1"/>
-        </w:numPr>
-        <w:spacing w:after="0" w:before="0" w:line="360" w:lineRule="auto"/>
-        <w:ind w:left="720" w:hanging="360"/>
-        <w:contextualSpacing w:val="1"/>
-        <w:rPr>
-          <w:b w:val="0"/>
-          <w:sz w:val="24"/>
-          <w:szCs w:val="24"/>
-        </w:rPr>
-      </w:pPr>
-      <w:r>
-        <w:rPr>
-          <w:rFonts w:ascii="Calibri" w:cs="Calibri" w:eastAsia="Calibri" w:hAnsi="Calibri"/>
-          <w:b w:val="0"/>
-          <w:sz w:val="24"/>
-          <w:szCs w:val="24"/>
-          <w:rtl w:val="0"/>
-        </w:rPr>
-        <w:t xml:space="preserve">Corporate customers : about 200</w:t>
-      </w:r>
-    </w:p>
-    <w:p>
-      <w:pPr>
-        <w:spacing w:after="0" w:line="360" w:lineRule="auto"/>
-        <w:contextualSpacing w:val="0"/>
-      </w:pPr>
-      <w:r>
-        <w:rPr>
-          <w:rtl w:val="0"/>
-        </w:rPr>
-      </w:r>
-    </w:p>
-    <w:p>
-      <w:pPr>
-        <w:spacing w:after="0" w:line="360" w:lineRule="auto"/>
-        <w:contextualSpacing w:val="0"/>
-      </w:pPr>
-      <w:r>
-        <w:rPr>
-          <w:sz w:val="24"/>
-          <w:szCs w:val="24"/>
-          <w:rtl w:val="0"/>
-        </w:rPr>
-        <w:t xml:space="preserve">Performance:</w:t>
-      </w:r>
-    </w:p>
-    <w:p>
-      <w:pPr>
-        <w:numPr>
-          <w:ilvl w:val="0"/>
-          <w:numId w:val="2"/>
-        </w:numPr>
-        <w:spacing w:after="0" w:before="0" w:line="360" w:lineRule="auto"/>
-        <w:ind w:left="720" w:hanging="360"/>
-        <w:contextualSpacing w:val="1"/>
-        <w:rPr>
-          <w:b w:val="0"/>
-          <w:sz w:val="24"/>
-          <w:szCs w:val="24"/>
-        </w:rPr>
-      </w:pPr>
-      <w:r>
-        <w:rPr>
-          <w:rFonts w:ascii="Calibri" w:cs="Calibri" w:eastAsia="Calibri" w:hAnsi="Calibri"/>
-          <w:b w:val="0"/>
-          <w:sz w:val="24"/>
-          <w:szCs w:val="24"/>
-          <w:rtl w:val="0"/>
-        </w:rPr>
-        <w:t xml:space="preserve">Time to process and online payment (credit card validation + confirmation) : less that 15 seconds required.</w:t>
-      </w:r>
-    </w:p>
-    <w:p>
-      <w:pPr>
-        <w:pStyle w:val="Heading1"/>
-        <w:numPr>
-          <w:ilvl w:val="0"/>
-          <w:numId w:val="7"/>
-        </w:numPr>
-        <w:spacing w:before="0" w:line="360" w:lineRule="auto"/>
-        <w:ind w:left="360" w:hanging="360"/>
-        <w:rPr>
-          <w:rFonts w:ascii="Calibri" w:cs="Calibri" w:eastAsia="Calibri" w:hAnsi="Calibri"/>
-          <w:b w:val="1"/>
-          <w:color w:val="000000"/>
-          <w:sz w:val="24"/>
-          <w:szCs w:val="24"/>
-        </w:rPr>
-      </w:pPr>
-      <w:bookmarkStart w:colFirst="0" w:colLast="0" w:name="_2xcytpi" w:id="17"/>
-      <w:bookmarkEnd w:id="17"/>
-      <w:commentRangeStart w:id="8"/>
-      <w:r>
-        <w:rPr>
-          <w:rFonts w:ascii="Calibri" w:cs="Calibri" w:eastAsia="Calibri" w:hAnsi="Calibri"/>
-          <w:color w:val="000000"/>
-          <w:sz w:val="24"/>
-          <w:szCs w:val="24"/>
-          <w:rtl w:val="0"/>
-        </w:rPr>
-        <w:t xml:space="preserve">Quality</w:t>
-      </w:r>
-      <w:commentRangeEnd w:id="8"/>
-      <w:r>
-        <w:commentReference w:id="8"/>
-      </w:r>
-      <w:r>
-        <w:rPr>
-          <w:rFonts w:ascii="Calibri" w:cs="Calibri" w:eastAsia="Calibri" w:hAnsi="Calibri"/>
-          <w:color w:val="000000"/>
-          <w:sz w:val="24"/>
-          <w:szCs w:val="24"/>
-          <w:rtl w:val="0"/>
-        </w:rPr>
-        <w:t xml:space="preserve"> </w:t>
-      </w:r>
-      <w:r>
-        <w:rPr>
-          <w:rtl w:val="0"/>
-        </w:rPr>
-      </w:r>
-    </w:p>
-    <w:p>
-      <w:pPr>
-        <w:spacing w:after="0" w:line="360" w:lineRule="auto"/>
-        <w:contextualSpacing w:val="0"/>
-      </w:pPr>
-      <w:r>
-        <w:rPr>
-          <w:sz w:val="24"/>
-          <w:szCs w:val="24"/>
-          <w:rtl w:val="0"/>
-        </w:rPr>
-        <w:t xml:space="preserve">A description of how the software architecture contributes to the quality attributes of the system as described in the ISO-9126 (I) standard. For example: The following quality goals have been identified:</w:t>
-      </w:r>
-    </w:p>
-    <w:p>
-      <w:pPr>
-        <w:spacing w:after="0" w:line="360" w:lineRule="auto"/>
-        <w:contextualSpacing w:val="0"/>
-      </w:pPr>
-      <w:r>
-        <w:rPr>
-          <w:rtl w:val="0"/>
-        </w:rPr>
-      </w:r>
-    </w:p>
-    <w:p>
-      <w:pPr>
-        <w:spacing w:after="0" w:line="360" w:lineRule="auto"/>
-        <w:contextualSpacing w:val="0"/>
-      </w:pPr>
-      <w:r>
-        <w:rPr>
-          <w:sz w:val="24"/>
-          <w:szCs w:val="24"/>
-          <w:rtl w:val="0"/>
-        </w:rPr>
-        <w:t xml:space="preserve">Scalability: </w:t>
-      </w:r>
-    </w:p>
-    <w:p>
-      <w:pPr>
-        <w:numPr>
-          <w:ilvl w:val="0"/>
-          <w:numId w:val="2"/>
-        </w:numPr>
-        <w:spacing w:after="0" w:before="0" w:line="360" w:lineRule="auto"/>
-        <w:ind w:left="720" w:hanging="360"/>
-        <w:contextualSpacing w:val="1"/>
-        <w:rPr>
-          <w:b w:val="0"/>
-          <w:sz w:val="24"/>
-          <w:szCs w:val="24"/>
-        </w:rPr>
-      </w:pPr>
-      <w:r>
-        <w:rPr>
-          <w:rFonts w:ascii="Calibri" w:cs="Calibri" w:eastAsia="Calibri" w:hAnsi="Calibri"/>
-          <w:b w:val="0"/>
-          <w:sz w:val="24"/>
-          <w:szCs w:val="24"/>
-          <w:rtl w:val="0"/>
-        </w:rPr>
-        <w:t xml:space="preserve">Description : System’s reaction when user demands increase</w:t>
-      </w:r>
-    </w:p>
-    <w:p>
-      <w:pPr>
-        <w:numPr>
-          <w:ilvl w:val="0"/>
-          <w:numId w:val="2"/>
-        </w:numPr>
-        <w:spacing w:after="0" w:before="0" w:line="360" w:lineRule="auto"/>
-        <w:ind w:left="720" w:hanging="360"/>
-        <w:contextualSpacing w:val="1"/>
-        <w:rPr>
-          <w:b w:val="0"/>
-          <w:sz w:val="24"/>
-          <w:szCs w:val="24"/>
-        </w:rPr>
-      </w:pPr>
-      <w:r>
-        <w:rPr>
-          <w:rFonts w:ascii="Calibri" w:cs="Calibri" w:eastAsia="Calibri" w:hAnsi="Calibri"/>
-          <w:b w:val="0"/>
-          <w:sz w:val="24"/>
-          <w:szCs w:val="24"/>
-          <w:rtl w:val="0"/>
-        </w:rPr>
-        <w:t xml:space="preserve">Solution : J2EE application servers support several workload management techniques</w:t>
-      </w:r>
-    </w:p>
-    <w:p>
-      <w:pPr>
-        <w:spacing w:after="0" w:line="360" w:lineRule="auto"/>
-        <w:contextualSpacing w:val="0"/>
-      </w:pPr>
-      <w:r>
-        <w:rPr>
-          <w:sz w:val="24"/>
-          <w:szCs w:val="24"/>
-          <w:rtl w:val="0"/>
-        </w:rPr>
-        <w:t xml:space="preserve">Reliability, Availability: </w:t>
-      </w:r>
-    </w:p>
-    <w:p>
-      <w:pPr>
-        <w:numPr>
-          <w:ilvl w:val="0"/>
-          <w:numId w:val="3"/>
-        </w:numPr>
-        <w:spacing w:after="0" w:before="0" w:line="360" w:lineRule="auto"/>
-        <w:ind w:left="720" w:hanging="360"/>
-        <w:contextualSpacing w:val="1"/>
-        <w:rPr>
-          <w:b w:val="0"/>
-          <w:sz w:val="24"/>
-          <w:szCs w:val="24"/>
-        </w:rPr>
-      </w:pPr>
-      <w:r>
-        <w:rPr>
-          <w:rFonts w:ascii="Calibri" w:cs="Calibri" w:eastAsia="Calibri" w:hAnsi="Calibri"/>
-          <w:b w:val="0"/>
-          <w:sz w:val="24"/>
-          <w:szCs w:val="24"/>
-          <w:rtl w:val="0"/>
-        </w:rPr>
-        <w:t xml:space="preserve">Description : Transparent failover mechanism, mean-time-between-failure</w:t>
-      </w:r>
-    </w:p>
-    <w:p>
-      <w:pPr>
-        <w:numPr>
-          <w:ilvl w:val="0"/>
-          <w:numId w:val="3"/>
-        </w:numPr>
-        <w:spacing w:after="0" w:before="0" w:line="360" w:lineRule="auto"/>
-        <w:ind w:left="720" w:hanging="360"/>
-        <w:contextualSpacing w:val="1"/>
-        <w:rPr>
-          <w:b w:val="0"/>
-          <w:sz w:val="24"/>
-          <w:szCs w:val="24"/>
-        </w:rPr>
-      </w:pPr>
-      <w:r>
-        <w:rPr>
-          <w:rFonts w:ascii="Calibri" w:cs="Calibri" w:eastAsia="Calibri" w:hAnsi="Calibri"/>
-          <w:b w:val="0"/>
-          <w:sz w:val="24"/>
-          <w:szCs w:val="24"/>
-          <w:rtl w:val="0"/>
-        </w:rPr>
-        <w:t xml:space="preserve">Solution : : J2EE application server supports load balancing through clusters</w:t>
-      </w:r>
-    </w:p>
-    <w:p>
-      <w:pPr>
-        <w:spacing w:after="0" w:line="360" w:lineRule="auto"/>
-        <w:contextualSpacing w:val="0"/>
-      </w:pPr>
-      <w:r>
-        <w:rPr>
-          <w:sz w:val="24"/>
-          <w:szCs w:val="24"/>
-          <w:rtl w:val="0"/>
-        </w:rPr>
-        <w:t xml:space="preserve">Portability: </w:t>
-      </w:r>
-    </w:p>
-    <w:p>
-      <w:pPr>
-        <w:numPr>
-          <w:ilvl w:val="0"/>
-          <w:numId w:val="4"/>
-        </w:numPr>
-        <w:spacing w:after="0" w:before="0" w:line="360" w:lineRule="auto"/>
-        <w:ind w:left="720" w:hanging="360"/>
-        <w:contextualSpacing w:val="1"/>
-        <w:rPr>
-          <w:b w:val="0"/>
-          <w:sz w:val="24"/>
-          <w:szCs w:val="24"/>
-        </w:rPr>
-      </w:pPr>
-      <w:r>
-        <w:rPr>
-          <w:rFonts w:ascii="Calibri" w:cs="Calibri" w:eastAsia="Calibri" w:hAnsi="Calibri"/>
-          <w:b w:val="0"/>
-          <w:sz w:val="24"/>
-          <w:szCs w:val="24"/>
-          <w:rtl w:val="0"/>
-        </w:rPr>
-        <w:t xml:space="preserve">Description : Ability to be reused in another environment</w:t>
-      </w:r>
-    </w:p>
-    <w:p>
-      <w:pPr>
-        <w:numPr>
-          <w:ilvl w:val="0"/>
-          <w:numId w:val="4"/>
-        </w:numPr>
-        <w:spacing w:after="0" w:before="0" w:line="360" w:lineRule="auto"/>
-        <w:ind w:left="720" w:hanging="360"/>
-        <w:contextualSpacing w:val="1"/>
-        <w:rPr>
-          <w:b w:val="0"/>
-          <w:sz w:val="24"/>
-          <w:szCs w:val="24"/>
-        </w:rPr>
-      </w:pPr>
-      <w:r>
-        <w:rPr>
-          <w:rFonts w:ascii="Calibri" w:cs="Calibri" w:eastAsia="Calibri" w:hAnsi="Calibri"/>
-          <w:b w:val="0"/>
-          <w:sz w:val="24"/>
-          <w:szCs w:val="24"/>
-          <w:rtl w:val="0"/>
-        </w:rPr>
-        <w:t xml:space="preserve">Solution : The system me be fully J2EE compliant and thus can be deploy onto any J2EE application server</w:t>
-      </w:r>
-    </w:p>
-    <w:p>
-      <w:pPr>
-        <w:spacing w:after="0" w:line="360" w:lineRule="auto"/>
-        <w:contextualSpacing w:val="0"/>
-      </w:pPr>
-      <w:r>
-        <w:rPr>
-          <w:sz w:val="24"/>
-          <w:szCs w:val="24"/>
-          <w:rtl w:val="0"/>
-        </w:rPr>
-        <w:t xml:space="preserve">Security: </w:t>
-      </w:r>
-    </w:p>
-    <w:p>
-      <w:pPr>
-        <w:numPr>
-          <w:ilvl w:val="0"/>
-          <w:numId w:val="5"/>
-        </w:numPr>
-        <w:spacing w:after="0" w:before="0" w:line="360" w:lineRule="auto"/>
-        <w:ind w:left="720" w:hanging="360"/>
-        <w:contextualSpacing w:val="1"/>
-        <w:rPr>
-          <w:b w:val="0"/>
-          <w:sz w:val="24"/>
-          <w:szCs w:val="24"/>
-        </w:rPr>
-      </w:pPr>
-      <w:r>
-        <w:rPr>
-          <w:rFonts w:ascii="Calibri" w:cs="Calibri" w:eastAsia="Calibri" w:hAnsi="Calibri"/>
-          <w:b w:val="0"/>
-          <w:sz w:val="24"/>
-          <w:szCs w:val="24"/>
-          <w:rtl w:val="0"/>
-        </w:rPr>
-        <w:t xml:space="preserve">Description : Authentication and authorization mechanisms</w:t>
-      </w:r>
-    </w:p>
-    <w:p>
-      <w:pPr>
-        <w:numPr>
-          <w:ilvl w:val="0"/>
-          <w:numId w:val="5"/>
-        </w:numPr>
-        <w:spacing w:after="0" w:before="0" w:line="360" w:lineRule="auto"/>
-        <w:ind w:left="720" w:hanging="360"/>
-        <w:contextualSpacing w:val="1"/>
-        <w:rPr>
-          <w:b w:val="0"/>
-          <w:sz w:val="24"/>
-          <w:szCs w:val="24"/>
-        </w:rPr>
-      </w:pPr>
-      <w:r>
-        <w:rPr>
-          <w:rFonts w:ascii="Calibri" w:cs="Calibri" w:eastAsia="Calibri" w:hAnsi="Calibri"/>
-          <w:b w:val="0"/>
-          <w:sz w:val="24"/>
-          <w:szCs w:val="24"/>
-          <w:rtl w:val="0"/>
-        </w:rPr>
-        <w:t xml:space="preserve">Solution : J2EE native security mechanisms will be reused</w:t>
-      </w:r>
-    </w:p>
-    <w:p>
-      <w:pPr>
         <w:spacing w:after="0" w:line="360" w:lineRule="auto"/>
         <w:contextualSpacing w:val="0"/>
       </w:pPr>
@@ -5886,7 +5219,7 @@
       </w:r>
     </w:p>
   </w:comment>
-  <w:comment w:author="Aaron Chen" w:id="8" w:date="2016-11-19T04:37:46Z">
+  <w:comment w:author="Aaron Chen" w:id="2" w:date="2016-11-19T04:33:54Z">
     <w:p>
       <w:pPr>
         <w:keepNext w:val="0"/>
@@ -5915,7 +5248,7 @@
       </w:r>
     </w:p>
   </w:comment>
-  <w:comment w:author="Aaron Chen" w:id="2" w:date="2016-11-19T04:33:54Z">
+  <w:comment w:author="Saif Mahabub" w:id="1" w:date="2016-11-20T09:15:21Z">
     <w:p>
       <w:pPr>
         <w:keepNext w:val="0"/>
@@ -5940,11 +5273,11 @@
           <w:vertAlign w:val="baseline"/>
           <w:rtl w:val="0"/>
         </w:rPr>
-        <w:t xml:space="preserve">to be done</w:t>
+        <w:t xml:space="preserve">to be added</w:t>
       </w:r>
     </w:p>
   </w:comment>
-  <w:comment w:author="Saif Mahabub" w:id="1" w:date="2016-11-20T09:15:21Z">
+  <w:comment w:author="Aaron Chen" w:id="4" w:date="2016-11-19T04:35:38Z">
     <w:p>
       <w:pPr>
         <w:keepNext w:val="0"/>
@@ -5969,11 +5302,11 @@
           <w:vertAlign w:val="baseline"/>
           <w:rtl w:val="0"/>
         </w:rPr>
-        <w:t xml:space="preserve">to be added</w:t>
+        <w:t xml:space="preserve">to be done</w:t>
       </w:r>
     </w:p>
   </w:comment>
-  <w:comment w:author="Aaron Chen" w:id="4" w:date="2016-11-19T04:35:38Z">
+  <w:comment w:author="Aaron Chen" w:id="5" w:date="2016-11-19T04:36:36Z">
     <w:p>
       <w:pPr>
         <w:keepNext w:val="0"/>
@@ -6002,65 +5335,7 @@
       </w:r>
     </w:p>
   </w:comment>
-  <w:comment w:author="Aaron Chen" w:id="5" w:date="2016-11-19T04:36:36Z">
-    <w:p>
-      <w:pPr>
-        <w:keepNext w:val="0"/>
-        <w:keepLines w:val="0"/>
-        <w:widowControl w:val="0"/>
-        <w:spacing w:after="0" w:before="0" w:line="240" w:lineRule="auto"/>
-        <w:ind w:left="0" w:right="0" w:firstLine="0"/>
-        <w:contextualSpacing w:val="0"/>
-        <w:jc w:val="left"/>
-      </w:pPr>
-      <w:r>
-        <w:rPr>
-          <w:rFonts w:ascii="Arial" w:cs="Arial" w:eastAsia="Arial" w:hAnsi="Arial"/>
-          <w:b w:val="0"/>
-          <w:i w:val="0"/>
-          <w:smallCaps w:val="0"/>
-          <w:strike w:val="0"/>
-          <w:color w:val="000000"/>
-          <w:sz w:val="22"/>
-          <w:szCs w:val="22"/>
-          <w:u w:val="none"/>
-          <w:vertAlign w:val="baseline"/>
-          <w:rtl w:val="0"/>
-        </w:rPr>
-        <w:t xml:space="preserve">to be done</w:t>
-      </w:r>
-    </w:p>
-  </w:comment>
   <w:comment w:author="Aaron Chen" w:id="6" w:date="2016-11-19T04:37:20Z">
-    <w:p>
-      <w:pPr>
-        <w:keepNext w:val="0"/>
-        <w:keepLines w:val="0"/>
-        <w:widowControl w:val="0"/>
-        <w:spacing w:after="0" w:before="0" w:line="240" w:lineRule="auto"/>
-        <w:ind w:left="0" w:right="0" w:firstLine="0"/>
-        <w:contextualSpacing w:val="0"/>
-        <w:jc w:val="left"/>
-      </w:pPr>
-      <w:r>
-        <w:rPr>
-          <w:rFonts w:ascii="Arial" w:cs="Arial" w:eastAsia="Arial" w:hAnsi="Arial"/>
-          <w:b w:val="0"/>
-          <w:i w:val="0"/>
-          <w:smallCaps w:val="0"/>
-          <w:strike w:val="0"/>
-          <w:color w:val="000000"/>
-          <w:sz w:val="22"/>
-          <w:szCs w:val="22"/>
-          <w:u w:val="none"/>
-          <w:vertAlign w:val="baseline"/>
-          <w:rtl w:val="0"/>
-        </w:rPr>
-        <w:t xml:space="preserve">to be done</w:t>
-      </w:r>
-    </w:p>
-  </w:comment>
-  <w:comment w:author="Aaron Chen" w:id="7" w:date="2016-11-19T04:37:56Z">
     <w:p>
       <w:pPr>
         <w:keepNext w:val="0"/>
@@ -6387,556 +5662,6 @@
   <w:abstractNum w:abstractNumId="1">
     <w:lvl w:ilvl="0">
       <w:start w:val="1"/>
-      <w:numFmt w:val="bullet"/>
-      <w:lvlText w:val="●"/>
-      <w:lvlJc w:val="left"/>
-      <w:pPr>
-        <w:ind w:left="720" w:firstLine="360"/>
-      </w:pPr>
-      <w:rPr>
-        <w:rFonts w:ascii="Arial" w:cs="Arial" w:eastAsia="Arial" w:hAnsi="Arial"/>
-      </w:rPr>
-    </w:lvl>
-    <w:lvl w:ilvl="1">
-      <w:start w:val="1"/>
-      <w:numFmt w:val="bullet"/>
-      <w:lvlText w:val="o"/>
-      <w:lvlJc w:val="left"/>
-      <w:pPr>
-        <w:ind w:left="1440" w:firstLine="1080"/>
-      </w:pPr>
-      <w:rPr>
-        <w:rFonts w:ascii="Arial" w:cs="Arial" w:eastAsia="Arial" w:hAnsi="Arial"/>
-      </w:rPr>
-    </w:lvl>
-    <w:lvl w:ilvl="2">
-      <w:start w:val="1"/>
-      <w:numFmt w:val="bullet"/>
-      <w:lvlText w:val="▪"/>
-      <w:lvlJc w:val="left"/>
-      <w:pPr>
-        <w:ind w:left="2160" w:firstLine="1800"/>
-      </w:pPr>
-      <w:rPr>
-        <w:rFonts w:ascii="Arial" w:cs="Arial" w:eastAsia="Arial" w:hAnsi="Arial"/>
-      </w:rPr>
-    </w:lvl>
-    <w:lvl w:ilvl="3">
-      <w:start w:val="1"/>
-      <w:numFmt w:val="bullet"/>
-      <w:lvlText w:val="●"/>
-      <w:lvlJc w:val="left"/>
-      <w:pPr>
-        <w:ind w:left="2880" w:firstLine="2520"/>
-      </w:pPr>
-      <w:rPr>
-        <w:rFonts w:ascii="Arial" w:cs="Arial" w:eastAsia="Arial" w:hAnsi="Arial"/>
-      </w:rPr>
-    </w:lvl>
-    <w:lvl w:ilvl="4">
-      <w:start w:val="1"/>
-      <w:numFmt w:val="bullet"/>
-      <w:lvlText w:val="o"/>
-      <w:lvlJc w:val="left"/>
-      <w:pPr>
-        <w:ind w:left="3600" w:firstLine="3240"/>
-      </w:pPr>
-      <w:rPr>
-        <w:rFonts w:ascii="Arial" w:cs="Arial" w:eastAsia="Arial" w:hAnsi="Arial"/>
-      </w:rPr>
-    </w:lvl>
-    <w:lvl w:ilvl="5">
-      <w:start w:val="1"/>
-      <w:numFmt w:val="bullet"/>
-      <w:lvlText w:val="▪"/>
-      <w:lvlJc w:val="left"/>
-      <w:pPr>
-        <w:ind w:left="4320" w:firstLine="3960"/>
-      </w:pPr>
-      <w:rPr>
-        <w:rFonts w:ascii="Arial" w:cs="Arial" w:eastAsia="Arial" w:hAnsi="Arial"/>
-      </w:rPr>
-    </w:lvl>
-    <w:lvl w:ilvl="6">
-      <w:start w:val="1"/>
-      <w:numFmt w:val="bullet"/>
-      <w:lvlText w:val="●"/>
-      <w:lvlJc w:val="left"/>
-      <w:pPr>
-        <w:ind w:left="5040" w:firstLine="4680"/>
-      </w:pPr>
-      <w:rPr>
-        <w:rFonts w:ascii="Arial" w:cs="Arial" w:eastAsia="Arial" w:hAnsi="Arial"/>
-      </w:rPr>
-    </w:lvl>
-    <w:lvl w:ilvl="7">
-      <w:start w:val="1"/>
-      <w:numFmt w:val="bullet"/>
-      <w:lvlText w:val="o"/>
-      <w:lvlJc w:val="left"/>
-      <w:pPr>
-        <w:ind w:left="5760" w:firstLine="5400"/>
-      </w:pPr>
-      <w:rPr>
-        <w:rFonts w:ascii="Arial" w:cs="Arial" w:eastAsia="Arial" w:hAnsi="Arial"/>
-      </w:rPr>
-    </w:lvl>
-    <w:lvl w:ilvl="8">
-      <w:start w:val="1"/>
-      <w:numFmt w:val="bullet"/>
-      <w:lvlText w:val="▪"/>
-      <w:lvlJc w:val="left"/>
-      <w:pPr>
-        <w:ind w:left="6480" w:firstLine="6120"/>
-      </w:pPr>
-      <w:rPr>
-        <w:rFonts w:ascii="Arial" w:cs="Arial" w:eastAsia="Arial" w:hAnsi="Arial"/>
-      </w:rPr>
-    </w:lvl>
-  </w:abstractNum>
-  <w:abstractNum w:abstractNumId="2">
-    <w:lvl w:ilvl="0">
-      <w:start w:val="1"/>
-      <w:numFmt w:val="bullet"/>
-      <w:lvlText w:val="●"/>
-      <w:lvlJc w:val="left"/>
-      <w:pPr>
-        <w:ind w:left="720" w:firstLine="360"/>
-      </w:pPr>
-      <w:rPr>
-        <w:rFonts w:ascii="Arial" w:cs="Arial" w:eastAsia="Arial" w:hAnsi="Arial"/>
-      </w:rPr>
-    </w:lvl>
-    <w:lvl w:ilvl="1">
-      <w:start w:val="1"/>
-      <w:numFmt w:val="bullet"/>
-      <w:lvlText w:val="o"/>
-      <w:lvlJc w:val="left"/>
-      <w:pPr>
-        <w:ind w:left="1440" w:firstLine="1080"/>
-      </w:pPr>
-      <w:rPr>
-        <w:rFonts w:ascii="Arial" w:cs="Arial" w:eastAsia="Arial" w:hAnsi="Arial"/>
-      </w:rPr>
-    </w:lvl>
-    <w:lvl w:ilvl="2">
-      <w:start w:val="1"/>
-      <w:numFmt w:val="bullet"/>
-      <w:lvlText w:val="▪"/>
-      <w:lvlJc w:val="left"/>
-      <w:pPr>
-        <w:ind w:left="2160" w:firstLine="1800"/>
-      </w:pPr>
-      <w:rPr>
-        <w:rFonts w:ascii="Arial" w:cs="Arial" w:eastAsia="Arial" w:hAnsi="Arial"/>
-      </w:rPr>
-    </w:lvl>
-    <w:lvl w:ilvl="3">
-      <w:start w:val="1"/>
-      <w:numFmt w:val="bullet"/>
-      <w:lvlText w:val="●"/>
-      <w:lvlJc w:val="left"/>
-      <w:pPr>
-        <w:ind w:left="2880" w:firstLine="2520"/>
-      </w:pPr>
-      <w:rPr>
-        <w:rFonts w:ascii="Arial" w:cs="Arial" w:eastAsia="Arial" w:hAnsi="Arial"/>
-      </w:rPr>
-    </w:lvl>
-    <w:lvl w:ilvl="4">
-      <w:start w:val="1"/>
-      <w:numFmt w:val="bullet"/>
-      <w:lvlText w:val="o"/>
-      <w:lvlJc w:val="left"/>
-      <w:pPr>
-        <w:ind w:left="3600" w:firstLine="3240"/>
-      </w:pPr>
-      <w:rPr>
-        <w:rFonts w:ascii="Arial" w:cs="Arial" w:eastAsia="Arial" w:hAnsi="Arial"/>
-      </w:rPr>
-    </w:lvl>
-    <w:lvl w:ilvl="5">
-      <w:start w:val="1"/>
-      <w:numFmt w:val="bullet"/>
-      <w:lvlText w:val="▪"/>
-      <w:lvlJc w:val="left"/>
-      <w:pPr>
-        <w:ind w:left="4320" w:firstLine="3960"/>
-      </w:pPr>
-      <w:rPr>
-        <w:rFonts w:ascii="Arial" w:cs="Arial" w:eastAsia="Arial" w:hAnsi="Arial"/>
-      </w:rPr>
-    </w:lvl>
-    <w:lvl w:ilvl="6">
-      <w:start w:val="1"/>
-      <w:numFmt w:val="bullet"/>
-      <w:lvlText w:val="●"/>
-      <w:lvlJc w:val="left"/>
-      <w:pPr>
-        <w:ind w:left="5040" w:firstLine="4680"/>
-      </w:pPr>
-      <w:rPr>
-        <w:rFonts w:ascii="Arial" w:cs="Arial" w:eastAsia="Arial" w:hAnsi="Arial"/>
-      </w:rPr>
-    </w:lvl>
-    <w:lvl w:ilvl="7">
-      <w:start w:val="1"/>
-      <w:numFmt w:val="bullet"/>
-      <w:lvlText w:val="o"/>
-      <w:lvlJc w:val="left"/>
-      <w:pPr>
-        <w:ind w:left="5760" w:firstLine="5400"/>
-      </w:pPr>
-      <w:rPr>
-        <w:rFonts w:ascii="Arial" w:cs="Arial" w:eastAsia="Arial" w:hAnsi="Arial"/>
-      </w:rPr>
-    </w:lvl>
-    <w:lvl w:ilvl="8">
-      <w:start w:val="1"/>
-      <w:numFmt w:val="bullet"/>
-      <w:lvlText w:val="▪"/>
-      <w:lvlJc w:val="left"/>
-      <w:pPr>
-        <w:ind w:left="6480" w:firstLine="6120"/>
-      </w:pPr>
-      <w:rPr>
-        <w:rFonts w:ascii="Arial" w:cs="Arial" w:eastAsia="Arial" w:hAnsi="Arial"/>
-      </w:rPr>
-    </w:lvl>
-  </w:abstractNum>
-  <w:abstractNum w:abstractNumId="3">
-    <w:lvl w:ilvl="0">
-      <w:start w:val="1"/>
-      <w:numFmt w:val="bullet"/>
-      <w:lvlText w:val="●"/>
-      <w:lvlJc w:val="left"/>
-      <w:pPr>
-        <w:ind w:left="720" w:firstLine="360"/>
-      </w:pPr>
-      <w:rPr>
-        <w:rFonts w:ascii="Arial" w:cs="Arial" w:eastAsia="Arial" w:hAnsi="Arial"/>
-      </w:rPr>
-    </w:lvl>
-    <w:lvl w:ilvl="1">
-      <w:start w:val="1"/>
-      <w:numFmt w:val="bullet"/>
-      <w:lvlText w:val="o"/>
-      <w:lvlJc w:val="left"/>
-      <w:pPr>
-        <w:ind w:left="1440" w:firstLine="1080"/>
-      </w:pPr>
-      <w:rPr>
-        <w:rFonts w:ascii="Arial" w:cs="Arial" w:eastAsia="Arial" w:hAnsi="Arial"/>
-      </w:rPr>
-    </w:lvl>
-    <w:lvl w:ilvl="2">
-      <w:start w:val="1"/>
-      <w:numFmt w:val="bullet"/>
-      <w:lvlText w:val="▪"/>
-      <w:lvlJc w:val="left"/>
-      <w:pPr>
-        <w:ind w:left="2160" w:firstLine="1800"/>
-      </w:pPr>
-      <w:rPr>
-        <w:rFonts w:ascii="Arial" w:cs="Arial" w:eastAsia="Arial" w:hAnsi="Arial"/>
-      </w:rPr>
-    </w:lvl>
-    <w:lvl w:ilvl="3">
-      <w:start w:val="1"/>
-      <w:numFmt w:val="bullet"/>
-      <w:lvlText w:val="●"/>
-      <w:lvlJc w:val="left"/>
-      <w:pPr>
-        <w:ind w:left="2880" w:firstLine="2520"/>
-      </w:pPr>
-      <w:rPr>
-        <w:rFonts w:ascii="Arial" w:cs="Arial" w:eastAsia="Arial" w:hAnsi="Arial"/>
-      </w:rPr>
-    </w:lvl>
-    <w:lvl w:ilvl="4">
-      <w:start w:val="1"/>
-      <w:numFmt w:val="bullet"/>
-      <w:lvlText w:val="o"/>
-      <w:lvlJc w:val="left"/>
-      <w:pPr>
-        <w:ind w:left="3600" w:firstLine="3240"/>
-      </w:pPr>
-      <w:rPr>
-        <w:rFonts w:ascii="Arial" w:cs="Arial" w:eastAsia="Arial" w:hAnsi="Arial"/>
-      </w:rPr>
-    </w:lvl>
-    <w:lvl w:ilvl="5">
-      <w:start w:val="1"/>
-      <w:numFmt w:val="bullet"/>
-      <w:lvlText w:val="▪"/>
-      <w:lvlJc w:val="left"/>
-      <w:pPr>
-        <w:ind w:left="4320" w:firstLine="3960"/>
-      </w:pPr>
-      <w:rPr>
-        <w:rFonts w:ascii="Arial" w:cs="Arial" w:eastAsia="Arial" w:hAnsi="Arial"/>
-      </w:rPr>
-    </w:lvl>
-    <w:lvl w:ilvl="6">
-      <w:start w:val="1"/>
-      <w:numFmt w:val="bullet"/>
-      <w:lvlText w:val="●"/>
-      <w:lvlJc w:val="left"/>
-      <w:pPr>
-        <w:ind w:left="5040" w:firstLine="4680"/>
-      </w:pPr>
-      <w:rPr>
-        <w:rFonts w:ascii="Arial" w:cs="Arial" w:eastAsia="Arial" w:hAnsi="Arial"/>
-      </w:rPr>
-    </w:lvl>
-    <w:lvl w:ilvl="7">
-      <w:start w:val="1"/>
-      <w:numFmt w:val="bullet"/>
-      <w:lvlText w:val="o"/>
-      <w:lvlJc w:val="left"/>
-      <w:pPr>
-        <w:ind w:left="5760" w:firstLine="5400"/>
-      </w:pPr>
-      <w:rPr>
-        <w:rFonts w:ascii="Arial" w:cs="Arial" w:eastAsia="Arial" w:hAnsi="Arial"/>
-      </w:rPr>
-    </w:lvl>
-    <w:lvl w:ilvl="8">
-      <w:start w:val="1"/>
-      <w:numFmt w:val="bullet"/>
-      <w:lvlText w:val="▪"/>
-      <w:lvlJc w:val="left"/>
-      <w:pPr>
-        <w:ind w:left="6480" w:firstLine="6120"/>
-      </w:pPr>
-      <w:rPr>
-        <w:rFonts w:ascii="Arial" w:cs="Arial" w:eastAsia="Arial" w:hAnsi="Arial"/>
-      </w:rPr>
-    </w:lvl>
-  </w:abstractNum>
-  <w:abstractNum w:abstractNumId="4">
-    <w:lvl w:ilvl="0">
-      <w:start w:val="1"/>
-      <w:numFmt w:val="bullet"/>
-      <w:lvlText w:val="●"/>
-      <w:lvlJc w:val="left"/>
-      <w:pPr>
-        <w:ind w:left="720" w:firstLine="360"/>
-      </w:pPr>
-      <w:rPr>
-        <w:rFonts w:ascii="Arial" w:cs="Arial" w:eastAsia="Arial" w:hAnsi="Arial"/>
-      </w:rPr>
-    </w:lvl>
-    <w:lvl w:ilvl="1">
-      <w:start w:val="1"/>
-      <w:numFmt w:val="bullet"/>
-      <w:lvlText w:val="o"/>
-      <w:lvlJc w:val="left"/>
-      <w:pPr>
-        <w:ind w:left="1440" w:firstLine="1080"/>
-      </w:pPr>
-      <w:rPr>
-        <w:rFonts w:ascii="Arial" w:cs="Arial" w:eastAsia="Arial" w:hAnsi="Arial"/>
-      </w:rPr>
-    </w:lvl>
-    <w:lvl w:ilvl="2">
-      <w:start w:val="1"/>
-      <w:numFmt w:val="bullet"/>
-      <w:lvlText w:val="▪"/>
-      <w:lvlJc w:val="left"/>
-      <w:pPr>
-        <w:ind w:left="2160" w:firstLine="1800"/>
-      </w:pPr>
-      <w:rPr>
-        <w:rFonts w:ascii="Arial" w:cs="Arial" w:eastAsia="Arial" w:hAnsi="Arial"/>
-      </w:rPr>
-    </w:lvl>
-    <w:lvl w:ilvl="3">
-      <w:start w:val="1"/>
-      <w:numFmt w:val="bullet"/>
-      <w:lvlText w:val="●"/>
-      <w:lvlJc w:val="left"/>
-      <w:pPr>
-        <w:ind w:left="2880" w:firstLine="2520"/>
-      </w:pPr>
-      <w:rPr>
-        <w:rFonts w:ascii="Arial" w:cs="Arial" w:eastAsia="Arial" w:hAnsi="Arial"/>
-      </w:rPr>
-    </w:lvl>
-    <w:lvl w:ilvl="4">
-      <w:start w:val="1"/>
-      <w:numFmt w:val="bullet"/>
-      <w:lvlText w:val="o"/>
-      <w:lvlJc w:val="left"/>
-      <w:pPr>
-        <w:ind w:left="3600" w:firstLine="3240"/>
-      </w:pPr>
-      <w:rPr>
-        <w:rFonts w:ascii="Arial" w:cs="Arial" w:eastAsia="Arial" w:hAnsi="Arial"/>
-      </w:rPr>
-    </w:lvl>
-    <w:lvl w:ilvl="5">
-      <w:start w:val="1"/>
-      <w:numFmt w:val="bullet"/>
-      <w:lvlText w:val="▪"/>
-      <w:lvlJc w:val="left"/>
-      <w:pPr>
-        <w:ind w:left="4320" w:firstLine="3960"/>
-      </w:pPr>
-      <w:rPr>
-        <w:rFonts w:ascii="Arial" w:cs="Arial" w:eastAsia="Arial" w:hAnsi="Arial"/>
-      </w:rPr>
-    </w:lvl>
-    <w:lvl w:ilvl="6">
-      <w:start w:val="1"/>
-      <w:numFmt w:val="bullet"/>
-      <w:lvlText w:val="●"/>
-      <w:lvlJc w:val="left"/>
-      <w:pPr>
-        <w:ind w:left="5040" w:firstLine="4680"/>
-      </w:pPr>
-      <w:rPr>
-        <w:rFonts w:ascii="Arial" w:cs="Arial" w:eastAsia="Arial" w:hAnsi="Arial"/>
-      </w:rPr>
-    </w:lvl>
-    <w:lvl w:ilvl="7">
-      <w:start w:val="1"/>
-      <w:numFmt w:val="bullet"/>
-      <w:lvlText w:val="o"/>
-      <w:lvlJc w:val="left"/>
-      <w:pPr>
-        <w:ind w:left="5760" w:firstLine="5400"/>
-      </w:pPr>
-      <w:rPr>
-        <w:rFonts w:ascii="Arial" w:cs="Arial" w:eastAsia="Arial" w:hAnsi="Arial"/>
-      </w:rPr>
-    </w:lvl>
-    <w:lvl w:ilvl="8">
-      <w:start w:val="1"/>
-      <w:numFmt w:val="bullet"/>
-      <w:lvlText w:val="▪"/>
-      <w:lvlJc w:val="left"/>
-      <w:pPr>
-        <w:ind w:left="6480" w:firstLine="6120"/>
-      </w:pPr>
-      <w:rPr>
-        <w:rFonts w:ascii="Arial" w:cs="Arial" w:eastAsia="Arial" w:hAnsi="Arial"/>
-      </w:rPr>
-    </w:lvl>
-  </w:abstractNum>
-  <w:abstractNum w:abstractNumId="5">
-    <w:lvl w:ilvl="0">
-      <w:start w:val="1"/>
-      <w:numFmt w:val="bullet"/>
-      <w:lvlText w:val="●"/>
-      <w:lvlJc w:val="left"/>
-      <w:pPr>
-        <w:ind w:left="720" w:firstLine="360"/>
-      </w:pPr>
-      <w:rPr>
-        <w:rFonts w:ascii="Arial" w:cs="Arial" w:eastAsia="Arial" w:hAnsi="Arial"/>
-      </w:rPr>
-    </w:lvl>
-    <w:lvl w:ilvl="1">
-      <w:start w:val="1"/>
-      <w:numFmt w:val="bullet"/>
-      <w:lvlText w:val="o"/>
-      <w:lvlJc w:val="left"/>
-      <w:pPr>
-        <w:ind w:left="1440" w:firstLine="1080"/>
-      </w:pPr>
-      <w:rPr>
-        <w:rFonts w:ascii="Arial" w:cs="Arial" w:eastAsia="Arial" w:hAnsi="Arial"/>
-      </w:rPr>
-    </w:lvl>
-    <w:lvl w:ilvl="2">
-      <w:start w:val="1"/>
-      <w:numFmt w:val="bullet"/>
-      <w:lvlText w:val="▪"/>
-      <w:lvlJc w:val="left"/>
-      <w:pPr>
-        <w:ind w:left="2160" w:firstLine="1800"/>
-      </w:pPr>
-      <w:rPr>
-        <w:rFonts w:ascii="Arial" w:cs="Arial" w:eastAsia="Arial" w:hAnsi="Arial"/>
-      </w:rPr>
-    </w:lvl>
-    <w:lvl w:ilvl="3">
-      <w:start w:val="1"/>
-      <w:numFmt w:val="bullet"/>
-      <w:lvlText w:val="●"/>
-      <w:lvlJc w:val="left"/>
-      <w:pPr>
-        <w:ind w:left="2880" w:firstLine="2520"/>
-      </w:pPr>
-      <w:rPr>
-        <w:rFonts w:ascii="Arial" w:cs="Arial" w:eastAsia="Arial" w:hAnsi="Arial"/>
-      </w:rPr>
-    </w:lvl>
-    <w:lvl w:ilvl="4">
-      <w:start w:val="1"/>
-      <w:numFmt w:val="bullet"/>
-      <w:lvlText w:val="o"/>
-      <w:lvlJc w:val="left"/>
-      <w:pPr>
-        <w:ind w:left="3600" w:firstLine="3240"/>
-      </w:pPr>
-      <w:rPr>
-        <w:rFonts w:ascii="Arial" w:cs="Arial" w:eastAsia="Arial" w:hAnsi="Arial"/>
-      </w:rPr>
-    </w:lvl>
-    <w:lvl w:ilvl="5">
-      <w:start w:val="1"/>
-      <w:numFmt w:val="bullet"/>
-      <w:lvlText w:val="▪"/>
-      <w:lvlJc w:val="left"/>
-      <w:pPr>
-        <w:ind w:left="4320" w:firstLine="3960"/>
-      </w:pPr>
-      <w:rPr>
-        <w:rFonts w:ascii="Arial" w:cs="Arial" w:eastAsia="Arial" w:hAnsi="Arial"/>
-      </w:rPr>
-    </w:lvl>
-    <w:lvl w:ilvl="6">
-      <w:start w:val="1"/>
-      <w:numFmt w:val="bullet"/>
-      <w:lvlText w:val="●"/>
-      <w:lvlJc w:val="left"/>
-      <w:pPr>
-        <w:ind w:left="5040" w:firstLine="4680"/>
-      </w:pPr>
-      <w:rPr>
-        <w:rFonts w:ascii="Arial" w:cs="Arial" w:eastAsia="Arial" w:hAnsi="Arial"/>
-      </w:rPr>
-    </w:lvl>
-    <w:lvl w:ilvl="7">
-      <w:start w:val="1"/>
-      <w:numFmt w:val="bullet"/>
-      <w:lvlText w:val="o"/>
-      <w:lvlJc w:val="left"/>
-      <w:pPr>
-        <w:ind w:left="5760" w:firstLine="5400"/>
-      </w:pPr>
-      <w:rPr>
-        <w:rFonts w:ascii="Arial" w:cs="Arial" w:eastAsia="Arial" w:hAnsi="Arial"/>
-      </w:rPr>
-    </w:lvl>
-    <w:lvl w:ilvl="8">
-      <w:start w:val="1"/>
-      <w:numFmt w:val="bullet"/>
-      <w:lvlText w:val="▪"/>
-      <w:lvlJc w:val="left"/>
-      <w:pPr>
-        <w:ind w:left="6480" w:firstLine="6120"/>
-      </w:pPr>
-      <w:rPr>
-        <w:rFonts w:ascii="Arial" w:cs="Arial" w:eastAsia="Arial" w:hAnsi="Arial"/>
-      </w:rPr>
-    </w:lvl>
-  </w:abstractNum>
-  <w:abstractNum w:abstractNumId="6">
-    <w:lvl w:ilvl="0">
-      <w:start w:val="1"/>
       <w:numFmt w:val="decimal"/>
       <w:lvlText w:val="%1."/>
       <w:lvlJc w:val="left"/>
@@ -7026,7 +5751,7 @@
       <w:rPr/>
     </w:lvl>
   </w:abstractNum>
-  <w:abstractNum w:abstractNumId="7">
+  <w:abstractNum w:abstractNumId="2">
     <w:lvl w:ilvl="0">
       <w:start w:val="6"/>
       <w:numFmt w:val="decimal"/>
@@ -7118,7 +5843,7 @@
       <w:rPr/>
     </w:lvl>
   </w:abstractNum>
-  <w:abstractNum w:abstractNumId="8">
+  <w:abstractNum w:abstractNumId="3">
     <w:lvl w:ilvl="0">
       <w:start w:val="1"/>
       <w:numFmt w:val="decimal"/>
@@ -7210,7 +5935,7 @@
       <w:rPr/>
     </w:lvl>
   </w:abstractNum>
-  <w:abstractNum w:abstractNumId="9">
+  <w:abstractNum w:abstractNumId="4">
     <w:lvl w:ilvl="0">
       <w:start w:val="3"/>
       <w:numFmt w:val="decimal"/>
@@ -7313,21 +6038,6 @@
   </w:num>
   <w:num w:numId="4">
     <w:abstractNumId w:val="4"/>
-  </w:num>
-  <w:num w:numId="5">
-    <w:abstractNumId w:val="5"/>
-  </w:num>
-  <w:num w:numId="6">
-    <w:abstractNumId w:val="6"/>
-  </w:num>
-  <w:num w:numId="7">
-    <w:abstractNumId w:val="7"/>
-  </w:num>
-  <w:num w:numId="8">
-    <w:abstractNumId w:val="8"/>
-  </w:num>
-  <w:num w:numId="9">
-    <w:abstractNumId w:val="9"/>
   </w:num>
 </w:numbering>
 </file>

</xml_diff>